<commit_message>
Started the documentation + some upgradings to the classes
</commit_message>
<xml_diff>
--- a/OOP_Project_Documentation.docx
+++ b/OOP_Project_Documentation.docx
@@ -730,26 +730,13 @@
       <w:r>
         <w:t>Въведение</w:t>
       </w:r>
-      <w:bookmarkStart w:id="2" w:name="_GoBack"/>
       <w:bookmarkEnd w:id="0"/>
       <w:bookmarkEnd w:id="1"/>
-      <w:bookmarkEnd w:id="2"/>
-    </w:p>
-    <w:p>
-      <w:pPr>
-        <w:pStyle w:val="Heading1"/>
-        <w:numPr>
-          <w:ilvl w:val="0"/>
-          <w:numId w:val="3"/>
-        </w:numPr>
-      </w:pPr>
-      <w:bookmarkStart w:id="3" w:name="_Toc409818153"/>
-      <w:bookmarkStart w:id="4" w:name="_Toc409876356"/>
-      <w:r>
-        <w:t>Описание на приложените алгоритми</w:t>
-      </w:r>
-      <w:bookmarkEnd w:id="3"/>
-      <w:bookmarkEnd w:id="4"/>
+    </w:p>
+    <w:p>
+      <w:r>
+        <w:t>Целта на проекта е да бъде създадена конзолна игра, подобна на TBS (Turn-based strategy) игрите. В играта ще се изправят една срещу друга две армии, като битките се развиват на ходове.</w:t>
+      </w:r>
     </w:p>
     <w:p>
       <w:pPr>
@@ -760,16 +747,317 @@
         </w:numPr>
         <w:ind w:left="708"/>
       </w:pPr>
-      <w:bookmarkStart w:id="5" w:name="_Toc409818154"/>
-      <w:bookmarkStart w:id="6" w:name="_Toc409876357"/>
+      <w:bookmarkStart w:id="2" w:name="_Toc409818154"/>
+      <w:bookmarkStart w:id="3" w:name="_Toc409876357"/>
       <w:r>
         <w:t>О</w:t>
       </w:r>
       <w:r>
         <w:t>писание на програмния код</w:t>
       </w:r>
-      <w:bookmarkEnd w:id="5"/>
-      <w:bookmarkEnd w:id="6"/>
+      <w:bookmarkEnd w:id="2"/>
+      <w:bookmarkEnd w:id="3"/>
+    </w:p>
+    <w:p>
+      <w:pPr>
+        <w:rPr>
+          <w:lang w:val="en-US"/>
+        </w:rPr>
+      </w:pPr>
+      <w:r>
+        <w:t xml:space="preserve">Различните единици в играта се създават с помощта на класовете </w:t>
+      </w:r>
+      <w:r>
+        <w:t>Peasant, Footman, Archer, Griffon, Hero</w:t>
+      </w:r>
+      <w:r>
+        <w:t xml:space="preserve">, които наследяват абстрактния клас </w:t>
+      </w:r>
+      <w:r>
+        <w:rPr>
+          <w:lang w:val="en-US"/>
+        </w:rPr>
+        <w:t xml:space="preserve">Creature ( </w:t>
+      </w:r>
+      <w:r>
+        <w:t xml:space="preserve">абстрактен, защото не може да се създава инстанция от него ). Подредени са в папка </w:t>
+      </w:r>
+      <w:r>
+        <w:rPr>
+          <w:lang w:val="en-US"/>
+        </w:rPr>
+        <w:t>Creatures.</w:t>
+      </w:r>
+      <w:r>
+        <w:rPr>
+          <w:lang w:val="en-US"/>
+        </w:rPr>
+        <w:t xml:space="preserve"> </w:t>
+      </w:r>
+    </w:p>
+    <w:p>
+      <w:r>
+        <w:t xml:space="preserve">Класът </w:t>
+      </w:r>
+      <w:r>
+        <w:rPr>
+          <w:lang w:val="en-US"/>
+        </w:rPr>
+        <w:t xml:space="preserve">Creatures </w:t>
+      </w:r>
+      <w:r>
+        <w:t xml:space="preserve">съдържа </w:t>
+      </w:r>
+      <w:r>
+        <w:rPr>
+          <w:lang w:val="en-US"/>
+        </w:rPr>
+        <w:t xml:space="preserve">private </w:t>
+      </w:r>
+      <w:r>
+        <w:t xml:space="preserve">полетата </w:t>
+      </w:r>
+      <w:r>
+        <w:rPr>
+          <w:lang w:val="en-US"/>
+        </w:rPr>
+        <w:t xml:space="preserve">damage, defense, health, mana, stamina, </w:t>
+      </w:r>
+      <w:proofErr w:type="spellStart"/>
+      <w:r>
+        <w:rPr>
+          <w:lang w:val="en-US"/>
+        </w:rPr>
+        <w:t>critChance</w:t>
+      </w:r>
+      <w:proofErr w:type="spellEnd"/>
+      <w:r>
+        <w:rPr>
+          <w:lang w:val="en-US"/>
+        </w:rPr>
+        <w:t xml:space="preserve">, </w:t>
+      </w:r>
+      <w:proofErr w:type="spellStart"/>
+      <w:r>
+        <w:rPr>
+          <w:lang w:val="en-US"/>
+        </w:rPr>
+        <w:t>isDead</w:t>
+      </w:r>
+      <w:proofErr w:type="spellEnd"/>
+      <w:r>
+        <w:rPr>
+          <w:lang w:val="en-US"/>
+        </w:rPr>
+        <w:t xml:space="preserve">, position. </w:t>
+      </w:r>
+      <w:r>
+        <w:t xml:space="preserve">Те се достъпват с </w:t>
+      </w:r>
+      <w:r>
+        <w:rPr>
+          <w:lang w:val="en-US"/>
+        </w:rPr>
+        <w:t>getter</w:t>
+      </w:r>
+      <w:r>
+        <w:t xml:space="preserve">-и и </w:t>
+      </w:r>
+      <w:r>
+        <w:rPr>
+          <w:lang w:val="en-US"/>
+        </w:rPr>
+        <w:t>setter-</w:t>
+      </w:r>
+      <w:r>
+        <w:t xml:space="preserve">и от пропъртитата </w:t>
+      </w:r>
+      <w:r>
+        <w:rPr>
+          <w:lang w:val="en-US"/>
+        </w:rPr>
+        <w:t xml:space="preserve">Damage, Defense, Health, Mana, Stamina, </w:t>
+      </w:r>
+      <w:proofErr w:type="spellStart"/>
+      <w:r>
+        <w:rPr>
+          <w:lang w:val="en-US"/>
+        </w:rPr>
+        <w:t>CritChance</w:t>
+      </w:r>
+      <w:proofErr w:type="spellEnd"/>
+      <w:r>
+        <w:rPr>
+          <w:lang w:val="en-US"/>
+        </w:rPr>
+        <w:t xml:space="preserve">, </w:t>
+      </w:r>
+      <w:proofErr w:type="spellStart"/>
+      <w:r>
+        <w:rPr>
+          <w:lang w:val="en-US"/>
+        </w:rPr>
+        <w:t>IsDead</w:t>
+      </w:r>
+      <w:proofErr w:type="spellEnd"/>
+      <w:r>
+        <w:rPr>
+          <w:lang w:val="en-US"/>
+        </w:rPr>
+        <w:t xml:space="preserve">, Position, </w:t>
+      </w:r>
+      <w:r>
+        <w:t>като се спазва единия от принципите на ООП –</w:t>
+      </w:r>
+      <w:r>
+        <w:t xml:space="preserve"> енкапсулация, използвайки </w:t>
+      </w:r>
+      <w:r>
+        <w:rPr>
+          <w:lang w:val="en-US"/>
+        </w:rPr>
+        <w:t xml:space="preserve">protected set. </w:t>
+      </w:r>
+      <w:r>
+        <w:t xml:space="preserve">При грешни данни се „хвърля“ </w:t>
+      </w:r>
+      <w:r>
+        <w:rPr>
+          <w:lang w:val="en-US"/>
+        </w:rPr>
+        <w:t>Exception.</w:t>
+      </w:r>
+      <w:r>
+        <w:rPr>
+          <w:lang w:val="en-US"/>
+        </w:rPr>
+        <w:t xml:space="preserve"> Creature </w:t>
+      </w:r>
+      <w:r>
+        <w:t xml:space="preserve">има и два метода – </w:t>
+      </w:r>
+      <w:r>
+        <w:rPr>
+          <w:lang w:val="en-US"/>
+        </w:rPr>
+        <w:t xml:space="preserve">Move </w:t>
+      </w:r>
+      <w:r>
+        <w:t xml:space="preserve">и </w:t>
+      </w:r>
+      <w:r>
+        <w:rPr>
+          <w:lang w:val="en-US"/>
+        </w:rPr>
+        <w:t xml:space="preserve">Attack, </w:t>
+      </w:r>
+      <w:r>
+        <w:t xml:space="preserve">които няма смисъл да бъдат виртуални </w:t>
+      </w:r>
+      <w:proofErr w:type="gramStart"/>
+      <w:r>
+        <w:t>( и</w:t>
+      </w:r>
+      <w:proofErr w:type="gramEnd"/>
+      <w:r>
+        <w:t xml:space="preserve"> след това </w:t>
+      </w:r>
+      <w:r>
+        <w:rPr>
+          <w:lang w:val="en-US"/>
+        </w:rPr>
+        <w:t>override</w:t>
+      </w:r>
+      <w:r>
+        <w:t>-нати ), тъй като са еквивалентни за всяка единица.</w:t>
+      </w:r>
+    </w:p>
+    <w:p>
+      <w:r>
+        <w:t xml:space="preserve">Класът </w:t>
+      </w:r>
+      <w:r>
+        <w:rPr>
+          <w:lang w:val="en-US"/>
+        </w:rPr>
+        <w:t xml:space="preserve">Coordinate </w:t>
+      </w:r>
+      <w:r>
+        <w:t xml:space="preserve">описва дадена точка, като взема като променливи </w:t>
+      </w:r>
+      <w:r>
+        <w:rPr>
+          <w:lang w:val="en-US"/>
+        </w:rPr>
+        <w:t xml:space="preserve">X </w:t>
+      </w:r>
+      <w:r>
+        <w:t>и</w:t>
+      </w:r>
+      <w:r>
+        <w:rPr>
+          <w:lang w:val="en-US"/>
+        </w:rPr>
+        <w:t xml:space="preserve"> Y</w:t>
+      </w:r>
+      <w:r>
+        <w:t xml:space="preserve">, </w:t>
+      </w:r>
+      <w:r>
+        <w:rPr>
+          <w:lang w:val="en-US"/>
+        </w:rPr>
+        <w:t>override-</w:t>
+      </w:r>
+      <w:r>
+        <w:t xml:space="preserve">ва метода </w:t>
+      </w:r>
+      <w:proofErr w:type="spellStart"/>
+      <w:r>
+        <w:rPr>
+          <w:lang w:val="en-US"/>
+        </w:rPr>
+        <w:t>ToString</w:t>
+      </w:r>
+      <w:proofErr w:type="spellEnd"/>
+      <w:r>
+        <w:rPr>
+          <w:lang w:val="en-US"/>
+        </w:rPr>
+        <w:t>().</w:t>
+      </w:r>
+    </w:p>
+    <w:p>
+      <w:r>
+        <w:t xml:space="preserve">Играчът се определя от класа </w:t>
+      </w:r>
+      <w:r>
+        <w:rPr>
+          <w:lang w:val="en-US"/>
+        </w:rPr>
+        <w:t xml:space="preserve">Player, </w:t>
+      </w:r>
+      <w:r>
+        <w:t xml:space="preserve">който събира информация за единиците, с които разполага играча, както и неговото злато. За единиците е използвана колекцията </w:t>
+      </w:r>
+      <w:r>
+        <w:rPr>
+          <w:lang w:val="en-US"/>
+        </w:rPr>
+        <w:t xml:space="preserve">Dictionary, </w:t>
+      </w:r>
+      <w:r>
+        <w:t>чийто ключ е съответната единица, а стойност – цената на брой.</w:t>
+      </w:r>
+      <w:bookmarkStart w:id="4" w:name="_GoBack"/>
+      <w:bookmarkEnd w:id="4"/>
+    </w:p>
+    <w:p>
+      <w:pPr>
+        <w:rPr>
+          <w:lang w:val="en-US"/>
+        </w:rPr>
+      </w:pPr>
     </w:p>
     <w:p>
       <w:pPr>
@@ -779,13 +1067,74 @@
           <w:numId w:val="3"/>
         </w:numPr>
       </w:pPr>
-      <w:bookmarkStart w:id="7" w:name="_Toc409818155"/>
-      <w:bookmarkStart w:id="8" w:name="_Toc409876358"/>
+      <w:bookmarkStart w:id="5" w:name="_Toc409818155"/>
+      <w:bookmarkStart w:id="6" w:name="_Toc409876358"/>
       <w:r>
         <w:t>Използвани технологии</w:t>
       </w:r>
-      <w:bookmarkEnd w:id="7"/>
-      <w:bookmarkEnd w:id="8"/>
+      <w:bookmarkEnd w:id="5"/>
+      <w:bookmarkEnd w:id="6"/>
+    </w:p>
+    <w:p>
+      <w:pPr>
+        <w:rPr>
+          <w:lang w:val="en-US"/>
+        </w:rPr>
+      </w:pPr>
+      <w:r>
+        <w:t xml:space="preserve">Използван език – </w:t>
+      </w:r>
+      <w:r>
+        <w:rPr>
+          <w:lang w:val="en-US"/>
+        </w:rPr>
+        <w:t>C#</w:t>
+      </w:r>
+    </w:p>
+    <w:p>
+      <w:pPr>
+        <w:rPr>
+          <w:lang w:val="en-US"/>
+        </w:rPr>
+      </w:pPr>
+      <w:r>
+        <w:t xml:space="preserve">Използвано </w:t>
+      </w:r>
+      <w:r>
+        <w:rPr>
+          <w:lang w:val="en-US"/>
+        </w:rPr>
+        <w:t>IDE – Microsoft Visual Studio 2013</w:t>
+      </w:r>
+    </w:p>
+    <w:p>
+      <w:pPr>
+        <w:rPr>
+          <w:lang w:val="en-US"/>
+        </w:rPr>
+      </w:pPr>
+      <w:r>
+        <w:t xml:space="preserve">Линк към </w:t>
+      </w:r>
+      <w:r>
+        <w:rPr>
+          <w:lang w:val="en-US"/>
+        </w:rPr>
+        <w:t xml:space="preserve">GitHub - </w:t>
+      </w:r>
+      <w:r>
+        <w:rPr>
+          <w:lang w:val="en-US"/>
+        </w:rPr>
+        <w:t>https://github.com/BiserSirakov/ConsoleGame</w:t>
+      </w:r>
+    </w:p>
+    <w:p>
+      <w:pPr>
+        <w:rPr>
+          <w:lang w:val="en-US"/>
+        </w:rPr>
+      </w:pPr>
     </w:p>
     <w:p/>
     <w:p/>
@@ -1634,6 +1983,36 @@
       <w:u w:val="single"/>
     </w:rPr>
   </w:style>
+  <w:style w:type="paragraph" w:styleId="BalloonText">
+    <w:name w:val="Balloon Text"/>
+    <w:basedOn w:val="Normal"/>
+    <w:link w:val="BalloonTextChar"/>
+    <w:uiPriority w:val="99"/>
+    <w:semiHidden/>
+    <w:unhideWhenUsed/>
+    <w:rsid w:val="0082766B"/>
+    <w:pPr>
+      <w:spacing w:after="0" w:line="240" w:lineRule="auto"/>
+    </w:pPr>
+    <w:rPr>
+      <w:rFonts w:ascii="Segoe UI" w:hAnsi="Segoe UI" w:cs="Segoe UI"/>
+      <w:sz w:val="18"/>
+      <w:szCs w:val="18"/>
+    </w:rPr>
+  </w:style>
+  <w:style w:type="character" w:customStyle="1" w:styleId="BalloonTextChar">
+    <w:name w:val="Balloon Text Char"/>
+    <w:basedOn w:val="DefaultParagraphFont"/>
+    <w:link w:val="BalloonText"/>
+    <w:uiPriority w:val="99"/>
+    <w:semiHidden/>
+    <w:rsid w:val="0082766B"/>
+    <w:rPr>
+      <w:rFonts w:ascii="Segoe UI" w:eastAsiaTheme="minorEastAsia" w:hAnsi="Segoe UI" w:cs="Segoe UI"/>
+      <w:sz w:val="18"/>
+      <w:szCs w:val="18"/>
+    </w:rPr>
+  </w:style>
 </w:styles>
 </file>
 
@@ -1903,7 +2282,7 @@
 </file>
 
 <file path=customXml/itemProps1.xml><?xml version="1.0" encoding="utf-8"?>
-<ds:datastoreItem xmlns:ds="http://schemas.openxmlformats.org/officeDocument/2006/customXml" ds:itemID="{DB14DF4D-C582-4668-820F-58A888FE3E63}">
+<ds:datastoreItem xmlns:ds="http://schemas.openxmlformats.org/officeDocument/2006/customXml" ds:itemID="{6F1735EC-5B9C-470D-853E-A70BD854EB9C}">
   <ds:schemaRefs>
     <ds:schemaRef ds:uri="http://schemas.openxmlformats.org/officeDocument/2006/bibliography"/>
   </ds:schemaRefs>

</xml_diff>

<commit_message>
Bug fixes & some minor improvements
</commit_message>
<xml_diff>
--- a/OOP_Project_Documentation.docx
+++ b/OOP_Project_Documentation.docx
@@ -6,6 +6,7 @@
       <w:pPr>
         <w:spacing w:after="0"/>
         <w:ind w:left="1415" w:firstLine="709"/>
+        <w:jc w:val="center"/>
         <w:rPr>
           <w:b/>
           <w:bCs/>
@@ -106,6 +107,7 @@
       <w:pPr>
         <w:spacing w:after="0"/>
         <w:ind w:left="1415" w:firstLine="709"/>
+        <w:jc w:val="center"/>
         <w:rPr>
           <w:b/>
           <w:bCs/>
@@ -127,6 +129,7 @@
       <w:pPr>
         <w:spacing w:after="0"/>
         <w:ind w:left="2124"/>
+        <w:jc w:val="center"/>
         <w:rPr>
           <w:b/>
           <w:bCs/>
@@ -166,6 +169,7 @@
       <w:pPr>
         <w:spacing w:after="0"/>
         <w:ind w:left="2124"/>
+        <w:jc w:val="both"/>
         <w:rPr>
           <w:b/>
           <w:bCs/>
@@ -178,6 +182,7 @@
       <w:pPr>
         <w:spacing w:after="0"/>
         <w:ind w:left="1415" w:firstLine="709"/>
+        <w:jc w:val="both"/>
         <w:rPr>
           <w:b/>
           <w:bCs/>
@@ -188,6 +193,7 @@
       <w:pPr>
         <w:spacing w:after="0"/>
         <w:ind w:left="1415" w:firstLine="709"/>
+        <w:jc w:val="both"/>
         <w:rPr>
           <w:b/>
           <w:bCs/>
@@ -198,6 +204,7 @@
       <w:pPr>
         <w:spacing w:after="0"/>
         <w:ind w:left="1415" w:firstLine="709"/>
+        <w:jc w:val="both"/>
         <w:rPr>
           <w:b/>
           <w:bCs/>
@@ -208,6 +215,7 @@
       <w:pPr>
         <w:spacing w:after="0"/>
         <w:ind w:left="1415" w:firstLine="709"/>
+        <w:jc w:val="both"/>
         <w:rPr>
           <w:b/>
           <w:bCs/>
@@ -218,6 +226,7 @@
       <w:pPr>
         <w:spacing w:after="0"/>
         <w:ind w:left="1415" w:firstLine="709"/>
+        <w:jc w:val="both"/>
         <w:rPr>
           <w:b/>
           <w:bCs/>
@@ -228,6 +237,7 @@
       <w:pPr>
         <w:spacing w:after="0"/>
         <w:ind w:left="1415" w:firstLine="709"/>
+        <w:jc w:val="both"/>
         <w:rPr>
           <w:b/>
           <w:bCs/>
@@ -238,6 +248,7 @@
       <w:pPr>
         <w:spacing w:after="0"/>
         <w:ind w:left="1415" w:firstLine="709"/>
+        <w:jc w:val="both"/>
         <w:rPr>
           <w:b/>
           <w:bCs/>
@@ -271,26 +282,82 @@
       <w:pPr>
         <w:spacing w:after="0"/>
         <w:ind w:left="1415" w:firstLine="709"/>
+        <w:jc w:val="both"/>
         <w:rPr>
           <w:b/>
           <w:bCs/>
         </w:rPr>
       </w:pPr>
     </w:p>
-    <w:p/>
-    <w:p/>
-    <w:p/>
-    <w:p/>
-    <w:p/>
-    <w:p/>
-    <w:p/>
-    <w:p/>
-    <w:p/>
-    <w:p/>
-    <w:p/>
-    <w:p/>
-    <w:p/>
-    <w:p>
+    <w:p>
+      <w:pPr>
+        <w:jc w:val="both"/>
+      </w:pPr>
+    </w:p>
+    <w:p>
+      <w:pPr>
+        <w:jc w:val="both"/>
+      </w:pPr>
+    </w:p>
+    <w:p>
+      <w:pPr>
+        <w:jc w:val="both"/>
+      </w:pPr>
+    </w:p>
+    <w:p>
+      <w:pPr>
+        <w:jc w:val="both"/>
+      </w:pPr>
+    </w:p>
+    <w:p>
+      <w:pPr>
+        <w:jc w:val="both"/>
+      </w:pPr>
+    </w:p>
+    <w:p>
+      <w:pPr>
+        <w:jc w:val="both"/>
+      </w:pPr>
+    </w:p>
+    <w:p>
+      <w:pPr>
+        <w:jc w:val="both"/>
+      </w:pPr>
+    </w:p>
+    <w:p>
+      <w:pPr>
+        <w:jc w:val="both"/>
+      </w:pPr>
+    </w:p>
+    <w:p>
+      <w:pPr>
+        <w:jc w:val="both"/>
+      </w:pPr>
+    </w:p>
+    <w:p>
+      <w:pPr>
+        <w:jc w:val="both"/>
+      </w:pPr>
+    </w:p>
+    <w:p>
+      <w:pPr>
+        <w:jc w:val="both"/>
+      </w:pPr>
+    </w:p>
+    <w:p>
+      <w:pPr>
+        <w:jc w:val="both"/>
+      </w:pPr>
+    </w:p>
+    <w:p>
+      <w:pPr>
+        <w:jc w:val="both"/>
+      </w:pPr>
+    </w:p>
+    <w:p>
+      <w:pPr>
+        <w:jc w:val="both"/>
+      </w:pPr>
       <w:r>
         <w:tab/>
       </w:r>
@@ -328,9 +395,21 @@
         <w:t>61867</w:t>
       </w:r>
     </w:p>
-    <w:p/>
-    <w:p/>
-    <w:p/>
+    <w:p>
+      <w:pPr>
+        <w:jc w:val="both"/>
+      </w:pPr>
+    </w:p>
+    <w:p>
+      <w:pPr>
+        <w:jc w:val="both"/>
+      </w:pPr>
+    </w:p>
+    <w:p>
+      <w:pPr>
+        <w:jc w:val="both"/>
+      </w:pPr>
+    </w:p>
     <w:bookmarkStart w:id="0" w:name="_Toc409818152" w:displacedByCustomXml="next"/>
     <w:sdt>
       <w:sdtPr>
@@ -357,6 +436,7 @@
         <w:p>
           <w:pPr>
             <w:pStyle w:val="TOCHeading"/>
+            <w:jc w:val="both"/>
           </w:pPr>
           <w:r>
             <w:t>Съдържание</w:t>
@@ -383,7 +463,7 @@
           <w:r>
             <w:fldChar w:fldCharType="separate"/>
           </w:r>
-          <w:hyperlink w:anchor="_Toc409876355" w:history="1">
+          <w:hyperlink w:anchor="_Toc421829183" w:history="1">
             <w:r>
               <w:rPr>
                 <w:rStyle w:val="Hyperlink"/>
@@ -424,7 +504,7 @@
                 <w:noProof/>
                 <w:webHidden/>
               </w:rPr>
-              <w:instrText xml:space="preserve"> PAGEREF _Toc409876355 \h </w:instrText>
+              <w:instrText xml:space="preserve"> PAGEREF _Toc421829183 \h </w:instrText>
             </w:r>
             <w:r>
               <w:rPr>
@@ -467,7 +547,7 @@
               <w:lang w:eastAsia="bg-BG"/>
             </w:rPr>
           </w:pPr>
-          <w:hyperlink w:anchor="_Toc409876356" w:history="1">
+          <w:hyperlink w:anchor="_Toc421829184" w:history="1">
             <w:r>
               <w:rPr>
                 <w:rStyle w:val="Hyperlink"/>
@@ -487,7 +567,7 @@
                 <w:rStyle w:val="Hyperlink"/>
                 <w:noProof/>
               </w:rPr>
-              <w:t>Описание на приложените алгоритми</w:t>
+              <w:t>Описание на програмния код</w:t>
             </w:r>
             <w:r>
               <w:rPr>
@@ -508,7 +588,7 @@
                 <w:noProof/>
                 <w:webHidden/>
               </w:rPr>
-              <w:instrText xml:space="preserve"> PAGEREF _Toc409876356 \h </w:instrText>
+              <w:instrText xml:space="preserve"> PAGEREF _Toc421829184 \h </w:instrText>
             </w:r>
             <w:r>
               <w:rPr>
@@ -551,7 +631,7 @@
               <w:lang w:eastAsia="bg-BG"/>
             </w:rPr>
           </w:pPr>
-          <w:hyperlink w:anchor="_Toc409876357" w:history="1">
+          <w:hyperlink w:anchor="_Toc421829185" w:history="1">
             <w:r>
               <w:rPr>
                 <w:rStyle w:val="Hyperlink"/>
@@ -571,7 +651,7 @@
                 <w:rStyle w:val="Hyperlink"/>
                 <w:noProof/>
               </w:rPr>
-              <w:t>Описание на програмния код</w:t>
+              <w:t>Използвани технологии</w:t>
             </w:r>
             <w:r>
               <w:rPr>
@@ -592,7 +672,7 @@
                 <w:noProof/>
                 <w:webHidden/>
               </w:rPr>
-              <w:instrText xml:space="preserve"> PAGEREF _Toc409876357 \h </w:instrText>
+              <w:instrText xml:space="preserve"> PAGEREF _Toc421829185 \h </w:instrText>
             </w:r>
             <w:r>
               <w:rPr>
@@ -625,89 +705,8 @@
         </w:p>
         <w:p>
           <w:pPr>
-            <w:pStyle w:val="TOC1"/>
-            <w:tabs>
-              <w:tab w:val="left" w:pos="440"/>
-              <w:tab w:val="right" w:leader="dot" w:pos="9062"/>
-            </w:tabs>
-            <w:rPr>
-              <w:noProof/>
-              <w:lang w:eastAsia="bg-BG"/>
-            </w:rPr>
+            <w:jc w:val="both"/>
           </w:pPr>
-          <w:hyperlink w:anchor="_Toc409876358" w:history="1">
-            <w:r>
-              <w:rPr>
-                <w:rStyle w:val="Hyperlink"/>
-                <w:noProof/>
-              </w:rPr>
-              <w:t>4.</w:t>
-            </w:r>
-            <w:r>
-              <w:rPr>
-                <w:noProof/>
-                <w:lang w:eastAsia="bg-BG"/>
-              </w:rPr>
-              <w:tab/>
-            </w:r>
-            <w:r>
-              <w:rPr>
-                <w:rStyle w:val="Hyperlink"/>
-                <w:noProof/>
-              </w:rPr>
-              <w:t>Използвани технологии</w:t>
-            </w:r>
-            <w:r>
-              <w:rPr>
-                <w:noProof/>
-                <w:webHidden/>
-              </w:rPr>
-              <w:tab/>
-            </w:r>
-            <w:r>
-              <w:rPr>
-                <w:noProof/>
-                <w:webHidden/>
-              </w:rPr>
-              <w:fldChar w:fldCharType="begin"/>
-            </w:r>
-            <w:r>
-              <w:rPr>
-                <w:noProof/>
-                <w:webHidden/>
-              </w:rPr>
-              <w:instrText xml:space="preserve"> PAGEREF _Toc409876358 \h </w:instrText>
-            </w:r>
-            <w:r>
-              <w:rPr>
-                <w:noProof/>
-                <w:webHidden/>
-              </w:rPr>
-            </w:r>
-            <w:r>
-              <w:rPr>
-                <w:noProof/>
-                <w:webHidden/>
-              </w:rPr>
-              <w:fldChar w:fldCharType="separate"/>
-            </w:r>
-            <w:r>
-              <w:rPr>
-                <w:noProof/>
-                <w:webHidden/>
-              </w:rPr>
-              <w:t>2</w:t>
-            </w:r>
-            <w:r>
-              <w:rPr>
-                <w:noProof/>
-                <w:webHidden/>
-              </w:rPr>
-              <w:fldChar w:fldCharType="end"/>
-            </w:r>
-          </w:hyperlink>
-        </w:p>
-        <w:p>
           <w:r>
             <w:rPr>
               <w:b/>
@@ -725,8 +724,9 @@
           <w:ilvl w:val="0"/>
           <w:numId w:val="3"/>
         </w:numPr>
-      </w:pPr>
-      <w:bookmarkStart w:id="1" w:name="_Toc409876355"/>
+        <w:jc w:val="both"/>
+      </w:pPr>
+      <w:bookmarkStart w:id="1" w:name="_Toc421829183"/>
       <w:r>
         <w:t>Въведение</w:t>
       </w:r>
@@ -734,6 +734,9 @@
       <w:bookmarkEnd w:id="1"/>
     </w:p>
     <w:p>
+      <w:pPr>
+        <w:jc w:val="both"/>
+      </w:pPr>
       <w:r>
         <w:t>Целта на проекта е да бъде създадена конзолна игра, подобна на TBS (Turn-based strategy) игрите. В играта ще се изправят една срещу друга две армии, като битките се развиват на ходове.</w:t>
       </w:r>
@@ -746,9 +749,10 @@
           <w:numId w:val="3"/>
         </w:numPr>
         <w:ind w:left="708"/>
+        <w:jc w:val="both"/>
       </w:pPr>
       <w:bookmarkStart w:id="2" w:name="_Toc409818154"/>
-      <w:bookmarkStart w:id="3" w:name="_Toc409876357"/>
+      <w:bookmarkStart w:id="3" w:name="_Toc421829184"/>
       <w:r>
         <w:t>О</w:t>
       </w:r>
@@ -760,6 +764,7 @@
     </w:p>
     <w:p>
       <w:pPr>
+        <w:jc w:val="both"/>
         <w:rPr>
           <w:lang w:val="en-US"/>
         </w:rPr>
@@ -796,6 +801,9 @@
       </w:r>
     </w:p>
     <w:p>
+      <w:pPr>
+        <w:jc w:val="both"/>
+      </w:pPr>
       <w:r>
         <w:t xml:space="preserve">Класът </w:t>
       </w:r>
@@ -952,27 +960,198 @@
         <w:t xml:space="preserve">Attack, </w:t>
       </w:r>
       <w:r>
-        <w:t xml:space="preserve">които няма смисъл да бъдат виртуални </w:t>
-      </w:r>
+        <w:t>които няма смисъл да бъдат виртуални</w:t>
+      </w:r>
+      <w:r>
+        <w:t xml:space="preserve"> (и</w:t>
+      </w:r>
+      <w:r>
+        <w:t xml:space="preserve"> след това </w:t>
+      </w:r>
+      <w:r>
+        <w:rPr>
+          <w:lang w:val="en-US"/>
+        </w:rPr>
+        <w:t>override</w:t>
+      </w:r>
+      <w:r>
+        <w:t>-</w:t>
+      </w:r>
+      <w:r>
+        <w:t>нати)</w:t>
+      </w:r>
+      <w:r>
+        <w:t>, тъй като са еквивалентни за всяка единица.</w:t>
+      </w:r>
+    </w:p>
+    <w:p>
+      <w:pPr>
+        <w:jc w:val="both"/>
+      </w:pPr>
+      <w:r>
+        <w:t xml:space="preserve">Класът </w:t>
+      </w:r>
+      <w:r>
+        <w:rPr>
+          <w:lang w:val="en-US"/>
+        </w:rPr>
+        <w:t xml:space="preserve">Coordinate </w:t>
+      </w:r>
+      <w:r>
+        <w:t xml:space="preserve">описва дадена точка, като взема като променливи </w:t>
+      </w:r>
+      <w:r>
+        <w:rPr>
+          <w:lang w:val="en-US"/>
+        </w:rPr>
+        <w:t xml:space="preserve">X </w:t>
+      </w:r>
+      <w:r>
+        <w:t>и</w:t>
+      </w:r>
+      <w:r>
+        <w:rPr>
+          <w:lang w:val="en-US"/>
+        </w:rPr>
+        <w:t xml:space="preserve"> Y</w:t>
+      </w:r>
+      <w:r>
+        <w:t xml:space="preserve">, </w:t>
+      </w:r>
+      <w:r>
+        <w:rPr>
+          <w:lang w:val="en-US"/>
+        </w:rPr>
+        <w:t>override-</w:t>
+      </w:r>
+      <w:r>
+        <w:t xml:space="preserve">ва метода </w:t>
+      </w:r>
+      <w:proofErr w:type="spellStart"/>
+      <w:r>
+        <w:rPr>
+          <w:lang w:val="en-US"/>
+        </w:rPr>
+        <w:t>ToString</w:t>
+      </w:r>
+      <w:proofErr w:type="spellEnd"/>
+      <w:r>
+        <w:rPr>
+          <w:lang w:val="en-US"/>
+        </w:rPr>
+        <w:t>().</w:t>
+      </w:r>
+    </w:p>
+    <w:p>
+      <w:pPr>
+        <w:jc w:val="both"/>
+      </w:pPr>
+      <w:r>
+        <w:t xml:space="preserve">Играчът се определя от класа </w:t>
+      </w:r>
+      <w:r>
+        <w:rPr>
+          <w:lang w:val="en-US"/>
+        </w:rPr>
+        <w:t xml:space="preserve">Player, </w:t>
+      </w:r>
+      <w:r>
+        <w:t xml:space="preserve">който събира информация за единиците, с които разполага играча, както и неговото злато. За единиците е използвана колекцията </w:t>
+      </w:r>
+      <w:r>
+        <w:rPr>
+          <w:lang w:val="en-US"/>
+        </w:rPr>
+        <w:t xml:space="preserve">Dictionary, </w:t>
+      </w:r>
+      <w:r>
+        <w:t>чийто ключ е съответната единица, а стойност – цената на брой.</w:t>
+      </w:r>
+      <w:r>
+        <w:t xml:space="preserve"> </w:t>
+      </w:r>
+      <w:r>
+        <w:rPr>
+          <w:lang w:val="en-US"/>
+        </w:rPr>
+        <w:t xml:space="preserve">Player </w:t>
+      </w:r>
+      <w:r>
+        <w:t xml:space="preserve">има метод </w:t>
+      </w:r>
+      <w:proofErr w:type="spellStart"/>
       <w:proofErr w:type="gramStart"/>
       <w:r>
-        <w:t>( и</w:t>
+        <w:rPr>
+          <w:lang w:val="en-US"/>
+        </w:rPr>
+        <w:t>ListUnits</w:t>
+      </w:r>
+      <w:proofErr w:type="spellEnd"/>
+      <w:r>
+        <w:rPr>
+          <w:lang w:val="en-US"/>
+        </w:rPr>
+        <w:t>(</w:t>
       </w:r>
       <w:proofErr w:type="gramEnd"/>
       <w:r>
-        <w:t xml:space="preserve"> след това </w:t>
-      </w:r>
-      <w:r>
-        <w:rPr>
-          <w:lang w:val="en-US"/>
-        </w:rPr>
-        <w:t>override</w:t>
-      </w:r>
-      <w:r>
-        <w:t>-нати ), тъй като са еквивалентни за всяка единица.</w:t>
-      </w:r>
-    </w:p>
-    <w:p>
+        <w:rPr>
+          <w:lang w:val="en-US"/>
+        </w:rPr>
+        <w:t xml:space="preserve">), </w:t>
+      </w:r>
+      <w:r>
+        <w:t>който изписва на конзолата</w:t>
+      </w:r>
+      <w:r>
+        <w:rPr>
+          <w:lang w:val="en-US"/>
+        </w:rPr>
+        <w:t xml:space="preserve"> </w:t>
+      </w:r>
+      <w:r>
+        <w:t>информация за всяка единица, принадлежаща на играча.</w:t>
+      </w:r>
+    </w:p>
+    <w:p>
+      <w:pPr>
+        <w:jc w:val="both"/>
+      </w:pPr>
+      <w:r>
+        <w:t xml:space="preserve">Клас </w:t>
+      </w:r>
+      <w:r>
+        <w:rPr>
+          <w:lang w:val="en-US"/>
+        </w:rPr>
+        <w:t xml:space="preserve">Shop </w:t>
+      </w:r>
+      <w:r>
+        <w:t xml:space="preserve">представлява магазина в играта. Той има един метод </w:t>
+      </w:r>
+      <w:proofErr w:type="spellStart"/>
+      <w:r>
+        <w:rPr>
+          <w:lang w:val="en-US"/>
+        </w:rPr>
+        <w:t>AddUnitsToPlayer</w:t>
+      </w:r>
+      <w:proofErr w:type="spellEnd"/>
+      <w:r>
+        <w:rPr>
+          <w:lang w:val="en-US"/>
+        </w:rPr>
+        <w:t xml:space="preserve">(), </w:t>
+      </w:r>
+      <w:r>
+        <w:t>на който се подава играч, единица, която до  му бъде продадена и съответния брой.</w:t>
+      </w:r>
+    </w:p>
+    <w:p>
+      <w:pPr>
+        <w:jc w:val="both"/>
+      </w:pPr>
       <w:r>
         <w:t xml:space="preserve">Класът </w:t>
       </w:r>
@@ -980,83 +1159,184 @@
         <w:rPr>
           <w:lang w:val="en-US"/>
         </w:rPr>
-        <w:t xml:space="preserve">Coordinate </w:t>
-      </w:r>
-      <w:r>
-        <w:t xml:space="preserve">описва дадена точка, като взема като променливи </w:t>
-      </w:r>
-      <w:r>
-        <w:rPr>
-          <w:lang w:val="en-US"/>
-        </w:rPr>
-        <w:t xml:space="preserve">X </w:t>
-      </w:r>
-      <w:r>
-        <w:t>и</w:t>
-      </w:r>
-      <w:r>
-        <w:rPr>
-          <w:lang w:val="en-US"/>
-        </w:rPr>
-        <w:t xml:space="preserve"> Y</w:t>
-      </w:r>
-      <w:r>
+        <w:t xml:space="preserve">Game </w:t>
+      </w:r>
+      <w:r>
+        <w:t xml:space="preserve">описва хода на играта. В него е и главният метод </w:t>
+      </w:r>
+      <w:r>
+        <w:rPr>
+          <w:lang w:val="en-US"/>
+        </w:rPr>
+        <w:t xml:space="preserve">Run(), </w:t>
+      </w:r>
+      <w:r>
+        <w:t xml:space="preserve">чрез който започва самата игра. В </w:t>
+      </w:r>
+      <w:r>
+        <w:rPr>
+          <w:lang w:val="en-US"/>
+        </w:rPr>
+        <w:t xml:space="preserve">Run() </w:t>
+      </w:r>
+      <w:r>
+        <w:t xml:space="preserve">се извиква функцията </w:t>
+      </w:r>
+      <w:r>
+        <w:rPr>
+          <w:lang w:val="en-US"/>
+        </w:rPr>
+        <w:t>Menu()</w:t>
+      </w:r>
+      <w:r>
+        <w:t>, която изписва на конзолата началното меню. Там потребителя има възможността да избира 3 команди</w:t>
+      </w:r>
+      <w:r>
+        <w:t xml:space="preserve"> (</w:t>
+      </w:r>
+      <w:r>
+        <w:t xml:space="preserve">прави се проверка на </w:t>
+      </w:r>
+      <w:r>
+        <w:rPr>
+          <w:lang w:val="en-US"/>
+        </w:rPr>
+        <w:t>input</w:t>
+      </w:r>
+      <w:r>
+        <w:t>-а</w:t>
+      </w:r>
+      <w:r>
+        <w:rPr>
+          <w:lang w:val="en-US"/>
+        </w:rPr>
         <w:t xml:space="preserve">, </w:t>
       </w:r>
       <w:r>
-        <w:rPr>
-          <w:lang w:val="en-US"/>
-        </w:rPr>
-        <w:t>override-</w:t>
-      </w:r>
-      <w:r>
-        <w:t xml:space="preserve">ва метода </w:t>
+        <w:t>при грешно въведени данни, извиква</w:t>
+      </w:r>
+      <w:r>
+        <w:t xml:space="preserve"> се</w:t>
+      </w:r>
+      <w:r>
+        <w:t xml:space="preserve"> рекурсия</w:t>
+      </w:r>
+      <w:r>
+        <w:t xml:space="preserve">) </w:t>
+      </w:r>
+      <w:r>
+        <w:t xml:space="preserve">- </w:t>
+      </w:r>
+      <w:r>
+        <w:rPr>
+          <w:lang w:val="en-US"/>
+        </w:rPr>
+        <w:t>Start, Visit the Shop</w:t>
+      </w:r>
+      <w:r>
+        <w:t xml:space="preserve"> и </w:t>
+      </w:r>
+      <w:r>
+        <w:rPr>
+          <w:lang w:val="en-US"/>
+        </w:rPr>
+        <w:t>Exit.</w:t>
+      </w:r>
+      <w:r>
+        <w:t xml:space="preserve"> След въведения избор се извиква метода </w:t>
       </w:r>
       <w:proofErr w:type="spellStart"/>
       <w:r>
         <w:rPr>
           <w:lang w:val="en-US"/>
         </w:rPr>
-        <w:t>ToString</w:t>
+        <w:t>ExecuteCommand</w:t>
       </w:r>
       <w:proofErr w:type="spellEnd"/>
       <w:r>
         <w:rPr>
           <w:lang w:val="en-US"/>
         </w:rPr>
-        <w:t>().</w:t>
-      </w:r>
-    </w:p>
-    <w:p>
-      <w:r>
-        <w:t xml:space="preserve">Играчът се определя от класа </w:t>
-      </w:r>
-      <w:r>
-        <w:rPr>
-          <w:lang w:val="en-US"/>
-        </w:rPr>
-        <w:t xml:space="preserve">Player, </w:t>
-      </w:r>
-      <w:r>
-        <w:t xml:space="preserve">който събира информация за единиците, с които разполага играча, както и неговото злато. За единиците е използвана колекцията </w:t>
-      </w:r>
-      <w:r>
-        <w:rPr>
-          <w:lang w:val="en-US"/>
-        </w:rPr>
-        <w:t xml:space="preserve">Dictionary, </w:t>
-      </w:r>
-      <w:r>
-        <w:t>чийто ключ е съответната единица, а стойност – цената на брой.</w:t>
+        <w:t xml:space="preserve">(), </w:t>
+      </w:r>
+      <w:r>
+        <w:t xml:space="preserve">при който със </w:t>
+      </w:r>
+      <w:r>
+        <w:rPr>
+          <w:lang w:val="en-US"/>
+        </w:rPr>
+        <w:t xml:space="preserve">switch-statement </w:t>
+      </w:r>
+      <w:r>
+        <w:t xml:space="preserve">се процедира съответния </w:t>
+      </w:r>
+      <w:r>
+        <w:rPr>
+          <w:lang w:val="en-US"/>
+        </w:rPr>
+        <w:t>input.</w:t>
+      </w:r>
+      <w:r>
+        <w:t xml:space="preserve"> Същият подход е приложен за всяко подменю.</w:t>
+      </w:r>
+    </w:p>
+    <w:p>
+      <w:pPr>
+        <w:jc w:val="both"/>
+        <w:rPr>
+          <w:lang w:val="en-US"/>
+        </w:rPr>
+      </w:pPr>
+      <w:r>
+        <w:t xml:space="preserve">Игралното поле е описано от класа </w:t>
+      </w:r>
+      <w:r>
+        <w:rPr>
+          <w:lang w:val="en-US"/>
+        </w:rPr>
+        <w:t xml:space="preserve">Battlefield, </w:t>
+      </w:r>
+      <w:r>
+        <w:t>който създава двумерен масив с размери 10х10</w:t>
+      </w:r>
+      <w:r>
+        <w:t xml:space="preserve"> от тип </w:t>
+      </w:r>
+      <w:r>
+        <w:rPr>
+          <w:lang w:val="en-US"/>
+        </w:rPr>
+        <w:t>Coordinate</w:t>
+      </w:r>
+      <w:r>
+        <w:t xml:space="preserve"> и пълни със съответните координати.</w:t>
+      </w:r>
+      <w:r>
+        <w:rPr>
+          <w:lang w:val="en-US"/>
+        </w:rPr>
+        <w:t xml:space="preserve"> </w:t>
+      </w:r>
+    </w:p>
+    <w:p>
+      <w:pPr>
+        <w:jc w:val="both"/>
+      </w:pPr>
+      <w:r>
+        <w:t>Всяка логика е сепарирана в отделна функция, с цел по-добра четимост на кода.</w:t>
       </w:r>
       <w:bookmarkStart w:id="4" w:name="_GoBack"/>
       <w:bookmarkEnd w:id="4"/>
     </w:p>
     <w:p>
       <w:pPr>
-        <w:rPr>
-          <w:lang w:val="en-US"/>
-        </w:rPr>
+        <w:jc w:val="both"/>
+      </w:pPr>
+    </w:p>
+    <w:p>
+      <w:pPr>
+        <w:jc w:val="both"/>
       </w:pPr>
     </w:p>
     <w:p>
@@ -1066,10 +1346,12 @@
           <w:ilvl w:val="0"/>
           <w:numId w:val="3"/>
         </w:numPr>
+        <w:jc w:val="both"/>
       </w:pPr>
       <w:bookmarkStart w:id="5" w:name="_Toc409818155"/>
-      <w:bookmarkStart w:id="6" w:name="_Toc409876358"/>
-      <w:r>
+      <w:bookmarkStart w:id="6" w:name="_Toc421829185"/>
+      <w:r>
+        <w:lastRenderedPageBreak/>
         <w:t>Използвани технологии</w:t>
       </w:r>
       <w:bookmarkEnd w:id="5"/>
@@ -1077,6 +1359,7 @@
     </w:p>
     <w:p>
       <w:pPr>
+        <w:jc w:val="both"/>
         <w:rPr>
           <w:lang w:val="en-US"/>
         </w:rPr>
@@ -1093,6 +1376,7 @@
     </w:p>
     <w:p>
       <w:pPr>
+        <w:jc w:val="both"/>
         <w:rPr>
           <w:lang w:val="en-US"/>
         </w:rPr>
@@ -1109,9 +1393,7 @@
     </w:p>
     <w:p>
       <w:pPr>
-        <w:rPr>
-          <w:lang w:val="en-US"/>
-        </w:rPr>
+        <w:jc w:val="both"/>
       </w:pPr>
       <w:r>
         <w:t xml:space="preserve">Линк към </w:t>
@@ -1122,27 +1404,39 @@
         </w:rPr>
         <w:t xml:space="preserve">GitHub - </w:t>
       </w:r>
-      <w:r>
-        <w:rPr>
-          <w:lang w:val="en-US"/>
-        </w:rPr>
-        <w:t>https://github.com/BiserSirakov/ConsoleGame</w:t>
-      </w:r>
-    </w:p>
-    <w:p>
-      <w:pPr>
-        <w:rPr>
-          <w:lang w:val="en-US"/>
-        </w:rPr>
-      </w:pPr>
-    </w:p>
-    <w:p/>
-    <w:p/>
-    <w:p/>
-    <w:p/>
-    <w:p/>
-    <w:p/>
-    <w:p/>
+      <w:hyperlink r:id="rId7" w:history="1">
+        <w:r>
+          <w:rPr>
+            <w:rStyle w:val="Hyperlink"/>
+            <w:lang w:val="en-US"/>
+          </w:rPr>
+          <w:t>https://github.com/BiserSirakov/ConsoleG</w:t>
+        </w:r>
+        <w:r>
+          <w:rPr>
+            <w:rStyle w:val="Hyperlink"/>
+            <w:lang w:val="en-US"/>
+          </w:rPr>
+          <w:t>a</w:t>
+        </w:r>
+        <w:r>
+          <w:rPr>
+            <w:rStyle w:val="Hyperlink"/>
+            <w:lang w:val="en-US"/>
+          </w:rPr>
+          <w:t>me</w:t>
+        </w:r>
+      </w:hyperlink>
+      <w:r>
+        <w:rPr>
+          <w:lang w:val="en-US"/>
+        </w:rPr>
+        <w:t xml:space="preserve">, README.md </w:t>
+      </w:r>
+      <w:r>
+        <w:t>файла, който се визуализира под проекта е условието, подправено с тагове, за по – добра визия.</w:t>
+      </w:r>
+    </w:p>
     <w:sectPr>
       <w:pgSz w:w="11906" w:h="16838"/>
       <w:pgMar w:top="1417" w:right="1417" w:bottom="1417" w:left="1417" w:header="708" w:footer="708" w:gutter="0"/>
@@ -2013,6 +2307,18 @@
       <w:szCs w:val="18"/>
     </w:rPr>
   </w:style>
+  <w:style w:type="character" w:styleId="FollowedHyperlink">
+    <w:name w:val="FollowedHyperlink"/>
+    <w:basedOn w:val="DefaultParagraphFont"/>
+    <w:uiPriority w:val="99"/>
+    <w:semiHidden/>
+    <w:unhideWhenUsed/>
+    <w:rsid w:val="00F605BB"/>
+    <w:rPr>
+      <w:color w:val="954F72" w:themeColor="followedHyperlink"/>
+      <w:u w:val="single"/>
+    </w:rPr>
+  </w:style>
 </w:styles>
 </file>
 
@@ -2282,7 +2588,7 @@
 </file>
 
 <file path=customXml/itemProps1.xml><?xml version="1.0" encoding="utf-8"?>
-<ds:datastoreItem xmlns:ds="http://schemas.openxmlformats.org/officeDocument/2006/customXml" ds:itemID="{6F1735EC-5B9C-470D-853E-A70BD854EB9C}">
+<ds:datastoreItem xmlns:ds="http://schemas.openxmlformats.org/officeDocument/2006/customXml" ds:itemID="{409B2E57-86DD-447B-A9B7-D831E4B91356}">
   <ds:schemaRefs>
     <ds:schemaRef ds:uri="http://schemas.openxmlformats.org/officeDocument/2006/bibliography"/>
   </ds:schemaRefs>

</xml_diff>